<commit_message>
Revert "Revert "Artigo Raul""
This reverts commit 576fca1bec3cb06927ac39c8b6b1bdb606066d93.
</commit_message>
<xml_diff>
--- a/01_Artigo_Raul.docx
+++ b/01_Artigo_Raul.docx
@@ -153,14 +153,14 @@
           <w:rStyle w:val="normaltextrun"/>
           <w:rFonts w:ascii="Arial" w:hAnsi="Arial" w:cs="Arial"/>
         </w:rPr>
-        <w:t xml:space="preserve"> Souls, mas sim é uma extensão da mecânica e do universo que foi iniciado no primeiro jogo.  </w:t>
-      </w:r>
-      <w:r>
-        <w:rPr>
-          <w:rStyle w:val="eop"/>
-          <w:rFonts w:ascii="Arial" w:hAnsi="Arial" w:cs="Arial"/>
-        </w:rPr>
-        <w:t> </w:t>
+        <w:t xml:space="preserve"> Souls, mas sim é uma extensão da mecânica e do universo que </w:t>
+      </w:r>
+      <w:r>
+        <w:rPr>
+          <w:rStyle w:val="normaltextrun"/>
+          <w:rFonts w:ascii="Arial" w:hAnsi="Arial" w:cs="Arial"/>
+        </w:rPr>
+        <w:t>foi iniciado no primeiro jogo.</w:t>
       </w:r>
     </w:p>
     <w:p>
@@ -169,6 +169,7 @@
         <w:spacing w:before="0" w:beforeAutospacing="0" w:after="0" w:afterAutospacing="0" w:line="360" w:lineRule="auto"/>
         <w:textAlignment w:val="baseline"/>
         <w:rPr>
+          <w:rStyle w:val="normaltextrun"/>
           <w:rFonts w:ascii="Arial" w:hAnsi="Arial" w:cs="Arial"/>
         </w:rPr>
       </w:pPr>
@@ -216,7 +217,372 @@
           <w:rStyle w:val="normaltextrun"/>
           <w:rFonts w:ascii="Arial" w:hAnsi="Arial" w:cs="Arial"/>
         </w:rPr>
-        <w:t xml:space="preserve"> Souls pode ser representado como um marco enorme para a indústria do games, já que continuou e aprofundou um novo estilo que para a época era inovador e incrível, já que explorava a capacidade de fazer o jogador aprender e evoluir por conta da dificuldade extrema dos jogos.</w:t>
+        <w:t xml:space="preserve"> Souls pode ser representado como um marco enorme para a indústria do</w:t>
+      </w:r>
+      <w:r>
+        <w:rPr>
+          <w:rStyle w:val="normaltextrun"/>
+          <w:rFonts w:ascii="Arial" w:hAnsi="Arial" w:cs="Arial"/>
+        </w:rPr>
+        <w:t>s</w:t>
+      </w:r>
+      <w:r>
+        <w:rPr>
+          <w:rStyle w:val="normaltextrun"/>
+          <w:rFonts w:ascii="Arial" w:hAnsi="Arial" w:cs="Arial"/>
+        </w:rPr>
+        <w:t xml:space="preserve"> games, já que continuou e aprofundou um novo estilo que para a época era inovador e incrível, já que explorava a capacidade de fazer o jogador aprender e evoluir por conta da dificuldade extrema dos jogos.</w:t>
+      </w:r>
+      <w:r>
+        <w:rPr>
+          <w:rStyle w:val="normaltextrun"/>
+          <w:rFonts w:ascii="Arial" w:hAnsi="Arial" w:cs="Arial"/>
+        </w:rPr>
+        <w:t xml:space="preserve"> </w:t>
+      </w:r>
+    </w:p>
+    <w:p>
+      <w:pPr>
+        <w:pStyle w:val="paragraph"/>
+        <w:spacing w:before="0" w:beforeAutospacing="0" w:after="0" w:afterAutospacing="0" w:line="360" w:lineRule="auto"/>
+        <w:textAlignment w:val="baseline"/>
+        <w:rPr>
+          <w:rStyle w:val="normaltextrun"/>
+          <w:rFonts w:ascii="Arial" w:hAnsi="Arial" w:cs="Arial"/>
+        </w:rPr>
+      </w:pPr>
+      <w:r>
+        <w:rPr>
+          <w:rStyle w:val="normaltextrun"/>
+          <w:rFonts w:ascii="Arial" w:hAnsi="Arial" w:cs="Arial"/>
+        </w:rPr>
+        <w:t>Geralmente esses jogos</w:t>
+      </w:r>
+      <w:r>
+        <w:rPr>
+          <w:rStyle w:val="normaltextrun"/>
+          <w:rFonts w:ascii="Arial" w:hAnsi="Arial" w:cs="Arial"/>
+        </w:rPr>
+        <w:t xml:space="preserve"> apresentam uma atmosfera mais sombria e misteriosa, as vezes chegando a ser desconfo</w:t>
+      </w:r>
+      <w:r>
+        <w:rPr>
+          <w:rStyle w:val="normaltextrun"/>
+          <w:rFonts w:ascii="Arial" w:hAnsi="Arial" w:cs="Arial"/>
+        </w:rPr>
+        <w:t>rtante ou dar um pouco de medo e combinam o uso de magia nos combates, o jogo também conta com uma possibilidade de escolher a classe do seu personagem, um item especial para ter no início do jogo que pode te gerar alguma vantagem e também conta com um sistema de pontos que podem ser distribuídos para seu personagem, podendo melhorar características como destreza, força, defesa e outros.</w:t>
+      </w:r>
+    </w:p>
+    <w:p>
+      <w:pPr>
+        <w:pStyle w:val="paragraph"/>
+        <w:spacing w:before="0" w:beforeAutospacing="0" w:after="0" w:afterAutospacing="0" w:line="360" w:lineRule="auto"/>
+        <w:textAlignment w:val="baseline"/>
+        <w:rPr>
+          <w:rStyle w:val="normaltextrun"/>
+          <w:rFonts w:ascii="Arial" w:hAnsi="Arial" w:cs="Arial"/>
+        </w:rPr>
+      </w:pPr>
+      <w:r>
+        <w:rPr>
+          <w:rStyle w:val="normaltextrun"/>
+          <w:rFonts w:ascii="Arial" w:hAnsi="Arial" w:cs="Arial"/>
+        </w:rPr>
+        <w:t xml:space="preserve">Mas voltando ao assunto da atmosfera do jogo, que nos souls </w:t>
+      </w:r>
+      <w:proofErr w:type="spellStart"/>
+      <w:r>
+        <w:rPr>
+          <w:rStyle w:val="normaltextrun"/>
+          <w:rFonts w:ascii="Arial" w:hAnsi="Arial" w:cs="Arial"/>
+        </w:rPr>
+        <w:t>like</w:t>
+      </w:r>
+      <w:proofErr w:type="spellEnd"/>
+      <w:r>
+        <w:rPr>
+          <w:rStyle w:val="normaltextrun"/>
+          <w:rFonts w:ascii="Arial" w:hAnsi="Arial" w:cs="Arial"/>
+        </w:rPr>
+        <w:t xml:space="preserve"> era principalmente sombria e de tensão, temos alguns outros novos jogos de outros universos</w:t>
+      </w:r>
+      <w:r>
+        <w:rPr>
+          <w:rStyle w:val="normaltextrun"/>
+          <w:rFonts w:ascii="Arial" w:hAnsi="Arial" w:cs="Arial"/>
+        </w:rPr>
+        <w:t xml:space="preserve"> qu</w:t>
+      </w:r>
+      <w:r>
+        <w:rPr>
+          <w:rStyle w:val="normaltextrun"/>
+          <w:rFonts w:ascii="Arial" w:hAnsi="Arial" w:cs="Arial"/>
+        </w:rPr>
+        <w:t>e foram lançados e</w:t>
+      </w:r>
+      <w:r>
+        <w:rPr>
+          <w:rStyle w:val="normaltextrun"/>
+          <w:rFonts w:ascii="Arial" w:hAnsi="Arial" w:cs="Arial"/>
+        </w:rPr>
+        <w:t xml:space="preserve"> que mudaram um pouco essa perspectiva, e como o assunto são </w:t>
+      </w:r>
+      <w:r>
+        <w:rPr>
+          <w:rStyle w:val="normaltextrun"/>
+          <w:rFonts w:ascii="Arial" w:hAnsi="Arial" w:cs="Arial"/>
+        </w:rPr>
+        <w:t xml:space="preserve">marcos nesse formato de jogo não </w:t>
+      </w:r>
+      <w:r>
+        <w:rPr>
+          <w:rStyle w:val="normaltextrun"/>
+          <w:rFonts w:ascii="Arial" w:hAnsi="Arial" w:cs="Arial"/>
+        </w:rPr>
+        <w:lastRenderedPageBreak/>
+        <w:t xml:space="preserve">podemos </w:t>
+      </w:r>
+      <w:r>
+        <w:rPr>
+          <w:rStyle w:val="normaltextrun"/>
+          <w:rFonts w:ascii="Arial" w:hAnsi="Arial" w:cs="Arial"/>
+        </w:rPr>
+        <w:t xml:space="preserve">deixar de falar de </w:t>
+      </w:r>
+      <w:proofErr w:type="spellStart"/>
+      <w:r>
+        <w:rPr>
+          <w:rStyle w:val="normaltextrun"/>
+          <w:rFonts w:ascii="Arial" w:hAnsi="Arial" w:cs="Arial"/>
+        </w:rPr>
+        <w:t>E</w:t>
+      </w:r>
+      <w:r>
+        <w:rPr>
+          <w:rStyle w:val="normaltextrun"/>
+          <w:rFonts w:ascii="Arial" w:hAnsi="Arial" w:cs="Arial"/>
+        </w:rPr>
+        <w:t>lden</w:t>
+      </w:r>
+      <w:proofErr w:type="spellEnd"/>
+      <w:r>
+        <w:rPr>
+          <w:rStyle w:val="normaltextrun"/>
+          <w:rFonts w:ascii="Arial" w:hAnsi="Arial" w:cs="Arial"/>
+        </w:rPr>
+        <w:t xml:space="preserve"> </w:t>
+      </w:r>
+      <w:proofErr w:type="spellStart"/>
+      <w:r>
+        <w:rPr>
+          <w:rStyle w:val="normaltextrun"/>
+          <w:rFonts w:ascii="Arial" w:hAnsi="Arial" w:cs="Arial"/>
+        </w:rPr>
+        <w:t>Ring</w:t>
+      </w:r>
+      <w:proofErr w:type="spellEnd"/>
+      <w:r>
+        <w:rPr>
+          <w:rStyle w:val="normaltextrun"/>
+          <w:rFonts w:ascii="Arial" w:hAnsi="Arial" w:cs="Arial"/>
+        </w:rPr>
+        <w:t>, um jogo lançado ainda no início deste</w:t>
+      </w:r>
+      <w:r>
+        <w:rPr>
+          <w:rStyle w:val="normaltextrun"/>
+          <w:rFonts w:ascii="Arial" w:hAnsi="Arial" w:cs="Arial"/>
+        </w:rPr>
+        <w:t xml:space="preserve"> ano, 2022</w:t>
+      </w:r>
+      <w:r>
+        <w:rPr>
+          <w:rStyle w:val="normaltextrun"/>
+          <w:rFonts w:ascii="Arial" w:hAnsi="Arial" w:cs="Arial"/>
+        </w:rPr>
+        <w:t xml:space="preserve">, e explora uma outra história, em um jogo que deixa de ser linear e se torna de mundo aberto, com um mapa enorme para explorar e outros muitos desafios para ultrapassar. </w:t>
+      </w:r>
+      <w:proofErr w:type="spellStart"/>
+      <w:r>
+        <w:rPr>
+          <w:rStyle w:val="normaltextrun"/>
+          <w:rFonts w:ascii="Arial" w:hAnsi="Arial" w:cs="Arial"/>
+        </w:rPr>
+        <w:t>Elden</w:t>
+      </w:r>
+      <w:proofErr w:type="spellEnd"/>
+      <w:r>
+        <w:rPr>
+          <w:rStyle w:val="normaltextrun"/>
+          <w:rFonts w:ascii="Arial" w:hAnsi="Arial" w:cs="Arial"/>
+        </w:rPr>
+        <w:t xml:space="preserve"> </w:t>
+      </w:r>
+      <w:proofErr w:type="spellStart"/>
+      <w:r>
+        <w:rPr>
+          <w:rStyle w:val="normaltextrun"/>
+          <w:rFonts w:ascii="Arial" w:hAnsi="Arial" w:cs="Arial"/>
+        </w:rPr>
+        <w:t>ring</w:t>
+      </w:r>
+      <w:proofErr w:type="spellEnd"/>
+      <w:r>
+        <w:rPr>
+          <w:rStyle w:val="normaltextrun"/>
+          <w:rFonts w:ascii="Arial" w:hAnsi="Arial" w:cs="Arial"/>
+        </w:rPr>
+        <w:t xml:space="preserve"> conta com um mundo mais místico, mantendo alguns traços mais </w:t>
+      </w:r>
+      <w:proofErr w:type="gramStart"/>
+      <w:r>
+        <w:rPr>
+          <w:rStyle w:val="normaltextrun"/>
+          <w:rFonts w:ascii="Arial" w:hAnsi="Arial" w:cs="Arial"/>
+        </w:rPr>
+        <w:t>sóbrios</w:t>
+      </w:r>
+      <w:proofErr w:type="gramEnd"/>
+      <w:r>
+        <w:rPr>
+          <w:rStyle w:val="normaltextrun"/>
+          <w:rFonts w:ascii="Arial" w:hAnsi="Arial" w:cs="Arial"/>
+        </w:rPr>
+        <w:t xml:space="preserve"> mas muito mais </w:t>
+      </w:r>
+      <w:proofErr w:type="spellStart"/>
+      <w:r>
+        <w:rPr>
+          <w:rStyle w:val="normaltextrun"/>
+          <w:rFonts w:ascii="Arial" w:hAnsi="Arial" w:cs="Arial"/>
+        </w:rPr>
+        <w:t>sutís</w:t>
+      </w:r>
+      <w:proofErr w:type="spellEnd"/>
+      <w:r>
+        <w:rPr>
+          <w:rStyle w:val="normaltextrun"/>
+          <w:rFonts w:ascii="Arial" w:hAnsi="Arial" w:cs="Arial"/>
+        </w:rPr>
+        <w:t>, e demonstra muito mais um mundo fantástico e que parece ser tão vasto e incrível de se explorar, tendo cada parte dele com detalhes que deixam a experiência de se jogar cada vez mais agradável e divertida. O jogo tem um sistema de evolução e história muito interessante e ainda mais em como o jogo se desenrola em questão de como o jogador acha que tem que seguir o caminho do mundo e como realmente deve, sendo que as vezes é necessário passar por muitas outras coisas antes de lutar contra um chefão ou explorar uma área, o que deixa ainda mais divertida a experiência. O jogo utiliza da mesma mecânica</w:t>
+      </w:r>
+      <w:r>
+        <w:rPr>
+          <w:rStyle w:val="normaltextrun"/>
+          <w:rFonts w:ascii="Arial" w:hAnsi="Arial" w:cs="Arial"/>
+        </w:rPr>
+        <w:t xml:space="preserve"> que os jogos anteriores</w:t>
+      </w:r>
+      <w:r>
+        <w:rPr>
+          <w:rStyle w:val="normaltextrun"/>
+          <w:rFonts w:ascii="Arial" w:hAnsi="Arial" w:cs="Arial"/>
+        </w:rPr>
+        <w:t>, porém com alguns detalhes que justamente por ter um universo mais místico</w:t>
+      </w:r>
+      <w:r>
+        <w:rPr>
+          <w:rStyle w:val="normaltextrun"/>
+          <w:rFonts w:ascii="Arial" w:hAnsi="Arial" w:cs="Arial"/>
+        </w:rPr>
+        <w:t xml:space="preserve"> são diferentes, já que enquanto </w:t>
+      </w:r>
+      <w:proofErr w:type="spellStart"/>
+      <w:r>
+        <w:rPr>
+          <w:rStyle w:val="normaltextrun"/>
+          <w:rFonts w:ascii="Arial" w:hAnsi="Arial" w:cs="Arial"/>
+        </w:rPr>
+        <w:t>Demons</w:t>
+      </w:r>
+      <w:proofErr w:type="spellEnd"/>
+      <w:r>
+        <w:rPr>
+          <w:rStyle w:val="normaltextrun"/>
+          <w:rFonts w:ascii="Arial" w:hAnsi="Arial" w:cs="Arial"/>
+        </w:rPr>
+        <w:t xml:space="preserve"> Souls e </w:t>
+      </w:r>
+      <w:proofErr w:type="spellStart"/>
+      <w:r>
+        <w:rPr>
+          <w:rStyle w:val="normaltextrun"/>
+          <w:rFonts w:ascii="Arial" w:hAnsi="Arial" w:cs="Arial"/>
+        </w:rPr>
+        <w:t>Dark</w:t>
+      </w:r>
+      <w:proofErr w:type="spellEnd"/>
+      <w:r>
+        <w:rPr>
+          <w:rStyle w:val="normaltextrun"/>
+          <w:rFonts w:ascii="Arial" w:hAnsi="Arial" w:cs="Arial"/>
+        </w:rPr>
+        <w:t xml:space="preserve"> Souls usam magias simples no combate, sem muitas animações e até sem uma modelagem 3d específica que dê uma característica a mais no personagem, </w:t>
+      </w:r>
+      <w:proofErr w:type="spellStart"/>
+      <w:r>
+        <w:rPr>
+          <w:rStyle w:val="normaltextrun"/>
+          <w:rFonts w:ascii="Arial" w:hAnsi="Arial" w:cs="Arial"/>
+        </w:rPr>
+        <w:t>Elden</w:t>
+      </w:r>
+      <w:proofErr w:type="spellEnd"/>
+      <w:r>
+        <w:rPr>
+          <w:rStyle w:val="normaltextrun"/>
+          <w:rFonts w:ascii="Arial" w:hAnsi="Arial" w:cs="Arial"/>
+        </w:rPr>
+        <w:t xml:space="preserve"> </w:t>
+      </w:r>
+      <w:proofErr w:type="spellStart"/>
+      <w:r>
+        <w:rPr>
+          <w:rStyle w:val="normaltextrun"/>
+          <w:rFonts w:ascii="Arial" w:hAnsi="Arial" w:cs="Arial"/>
+        </w:rPr>
+        <w:t>Ring</w:t>
+      </w:r>
+      <w:proofErr w:type="spellEnd"/>
+      <w:r>
+        <w:rPr>
+          <w:rStyle w:val="normaltextrun"/>
+          <w:rFonts w:ascii="Arial" w:hAnsi="Arial" w:cs="Arial"/>
+        </w:rPr>
+        <w:t xml:space="preserve"> utiliza muito das ferramentas e das possibilidades de transformar essa mecânica no jogo não apenas algo a mais e sim algo que realmente faça diferença, visualmente e no combate do jogo, assim dando uma vontade no jogador de derrotar monstros e inimigos, chefões e até em procurar por horas por coisas em áreas específicas do mapa só para conseguir uma magia que seja boa e interessante, e claro, não apenas isso difere o jogo, mas tudo nele, a história, os personagens, universo, como se desenrola a história do seu próprio personagem e como ele interfere diretamente no mundo, como você se sente imponente e realmente importante cada vez q</w:t>
+      </w:r>
+      <w:r>
+        <w:rPr>
+          <w:rStyle w:val="normaltextrun"/>
+          <w:rFonts w:ascii="Arial" w:hAnsi="Arial" w:cs="Arial"/>
+        </w:rPr>
+        <w:t>ue completa um desafio no jogo.</w:t>
+      </w:r>
+    </w:p>
+    <w:p>
+      <w:pPr>
+        <w:pStyle w:val="paragraph"/>
+        <w:spacing w:before="0" w:beforeAutospacing="0" w:after="0" w:afterAutospacing="0" w:line="360" w:lineRule="auto"/>
+        <w:textAlignment w:val="baseline"/>
+        <w:rPr>
+          <w:rFonts w:ascii="Arial" w:hAnsi="Arial" w:cs="Arial"/>
+          <w:u w:val="single"/>
+        </w:rPr>
+      </w:pPr>
+      <w:r>
+        <w:rPr>
+          <w:rStyle w:val="normaltextrun"/>
+          <w:rFonts w:ascii="Arial" w:hAnsi="Arial" w:cs="Arial"/>
+        </w:rPr>
+        <w:t xml:space="preserve">Mas é certo que esses jogos foram importantes para muitas pessoas e para indústria de jogos em geral, já que pós os lançamentos dos primeiros jogos desse estilo vieram muitos outros que são incríveis e que tem um universo tão interessante quanto os dos que os inspiraram. Sendo assim acho que esses jogos tem um grande peso no atual mundo dos jogos, que geraram uma comunidade inteira que discute e divide coisas sobre esses jogos e que </w:t>
+      </w:r>
+      <w:r>
+        <w:rPr>
+          <w:rStyle w:val="normaltextrun"/>
+          <w:rFonts w:ascii="Arial" w:hAnsi="Arial" w:cs="Arial"/>
+        </w:rPr>
+        <w:lastRenderedPageBreak/>
+        <w:t>compartilha da mesma paixão por esse estilo e por esse universo que foi criado a tantos anos e hoje é um dos mais amados e conhecidos.</w:t>
       </w:r>
       <w:bookmarkStart w:id="0" w:name="_GoBack"/>
       <w:bookmarkEnd w:id="0"/>

</xml_diff>